<commit_message>
Actualización: cambios visuales y funcionales generales
</commit_message>
<xml_diff>
--- a/material/marcas.docx
+++ b/material/marcas.docx
@@ -1,6 +1,6 @@
 
 <file path=word/document.xml><?xml version="1.0" encoding="utf-8"?>
-<w:document xmlns:wpc="http://schemas.microsoft.com/office/word/2010/wordprocessingCanvas" xmlns:cx="http://schemas.microsoft.com/office/drawing/2014/chartex" xmlns:cx1="http://schemas.microsoft.com/office/drawing/2015/9/8/chartex" xmlns:cx2="http://schemas.microsoft.com/office/drawing/2015/10/21/chartex" xmlns:cx3="http://schemas.microsoft.com/office/drawing/2016/5/9/chartex" xmlns:cx4="http://schemas.microsoft.com/office/drawing/2016/5/10/chartex" xmlns:cx5="http://schemas.microsoft.com/office/drawing/2016/5/11/chartex" xmlns:cx6="http://schemas.microsoft.com/office/drawing/2016/5/12/chartex" xmlns:cx7="http://schemas.microsoft.com/office/drawing/2016/5/13/chartex" xmlns:cx8="http://schemas.microsoft.com/office/drawing/2016/5/14/chartex" xmlns:mc="http://schemas.openxmlformats.org/markup-compatibility/2006" xmlns:aink="http://schemas.microsoft.com/office/drawing/2016/ink" xmlns:am3d="http://schemas.microsoft.com/office/drawing/2017/model3d" xmlns:o="urn:schemas-microsoft-com:office:office" xmlns:r="http://schemas.openxmlformats.org/officeDocument/2006/relationships" xmlns:m="http://schemas.openxmlformats.org/officeDocument/2006/math" xmlns:v="urn:schemas-microsoft-com:vml" xmlns:wp14="http://schemas.microsoft.com/office/word/2010/wordprocessingDrawing" xmlns:wp="http://schemas.openxmlformats.org/drawingml/2006/wordprocessingDrawing" xmlns:w10="urn:schemas-microsoft-com:office:word" xmlns:w="http://schemas.openxmlformats.org/wordprocessingml/2006/main" xmlns:w14="http://schemas.microsoft.com/office/word/2010/wordml" xmlns:w15="http://schemas.microsoft.com/office/word/2012/wordml" xmlns:w16cid="http://schemas.microsoft.com/office/word/2016/wordml/cid" xmlns:w16se="http://schemas.microsoft.com/office/word/2015/wordml/symex" xmlns:wpg="http://schemas.microsoft.com/office/word/2010/wordprocessingGroup" xmlns:wpi="http://schemas.microsoft.com/office/word/2010/wordprocessingInk" xmlns:wne="http://schemas.microsoft.com/office/word/2006/wordml" xmlns:wps="http://schemas.microsoft.com/office/word/2010/wordprocessingShape" mc:Ignorable="w14 w15 w16se w16cid wp14">
+<w:document xmlns:wpc="http://schemas.microsoft.com/office/word/2010/wordprocessingCanvas" xmlns:cx="http://schemas.microsoft.com/office/drawing/2014/chartex" xmlns:cx1="http://schemas.microsoft.com/office/drawing/2015/9/8/chartex" xmlns:cx2="http://schemas.microsoft.com/office/drawing/2015/10/21/chartex" xmlns:cx3="http://schemas.microsoft.com/office/drawing/2016/5/9/chartex" xmlns:cx4="http://schemas.microsoft.com/office/drawing/2016/5/10/chartex" xmlns:cx5="http://schemas.microsoft.com/office/drawing/2016/5/11/chartex" xmlns:cx6="http://schemas.microsoft.com/office/drawing/2016/5/12/chartex" xmlns:cx7="http://schemas.microsoft.com/office/drawing/2016/5/13/chartex" xmlns:cx8="http://schemas.microsoft.com/office/drawing/2016/5/14/chartex" xmlns:mc="http://schemas.openxmlformats.org/markup-compatibility/2006" xmlns:aink="http://schemas.microsoft.com/office/drawing/2016/ink" xmlns:am3d="http://schemas.microsoft.com/office/drawing/2017/model3d" xmlns:o="urn:schemas-microsoft-com:office:office" xmlns:r="http://schemas.openxmlformats.org/officeDocument/2006/relationships" xmlns:m="http://schemas.openxmlformats.org/officeDocument/2006/math" xmlns:v="urn:schemas-microsoft-com:vml" xmlns:wp14="http://schemas.microsoft.com/office/word/2010/wordprocessingDrawing" xmlns:wp="http://schemas.openxmlformats.org/drawingml/2006/wordprocessingDrawing" xmlns:w10="urn:schemas-microsoft-com:office:word" xmlns:w="http://schemas.openxmlformats.org/wordprocessingml/2006/main" xmlns:w14="http://schemas.microsoft.com/office/word/2010/wordml" xmlns:w15="http://schemas.microsoft.com/office/word/2012/wordml" xmlns:w16cex="http://schemas.microsoft.com/office/word/2018/wordml/cex" xmlns:w16cid="http://schemas.microsoft.com/office/word/2016/wordml/cid" xmlns:w16="http://schemas.microsoft.com/office/word/2018/wordml" xmlns:w16sdtdh="http://schemas.microsoft.com/office/word/2020/wordml/sdtdatahash" xmlns:w16se="http://schemas.microsoft.com/office/word/2015/wordml/symex" xmlns:wpg="http://schemas.microsoft.com/office/word/2010/wordprocessingGroup" xmlns:wpi="http://schemas.microsoft.com/office/word/2010/wordprocessingInk" xmlns:wne="http://schemas.microsoft.com/office/word/2006/wordml" xmlns:wps="http://schemas.microsoft.com/office/word/2010/wordprocessingShape" mc:Ignorable="w14 w15 w16se w16cid w16 w16cex w16sdtdh wp14">
   <w:body>
     <w:p/>
     <w:p>
@@ -9,7 +9,7 @@
           <w:noProof/>
         </w:rPr>
         <w:drawing>
-          <wp:inline distT="0" distB="0" distL="0" distR="0" wp14:anchorId="456AE807">
+          <wp:inline distT="0" distB="0" distL="0" distR="0" wp14:anchorId="142214B5" wp14:editId="7A810FBC">
             <wp:extent cx="1943100" cy="1828800"/>
             <wp:effectExtent l="0" t="0" r="0" b="0"/>
             <wp:docPr id="2" name="Imagen 2"/>
@@ -61,7 +61,7 @@
           <w:noProof/>
         </w:rPr>
         <w:drawing>
-          <wp:inline distT="0" distB="0" distL="0" distR="0" wp14:anchorId="1DAFE7BC">
+          <wp:inline distT="0" distB="0" distL="0" distR="0" wp14:anchorId="4445910A" wp14:editId="3BD9FC48">
             <wp:extent cx="4124325" cy="1162050"/>
             <wp:effectExtent l="0" t="0" r="9525" b="0"/>
             <wp:docPr id="3" name="Imagen 3"/>
@@ -113,7 +113,7 @@
           <w:noProof/>
         </w:rPr>
         <w:drawing>
-          <wp:inline distT="0" distB="0" distL="0" distR="0" wp14:anchorId="0BE03B2E">
+          <wp:inline distT="0" distB="0" distL="0" distR="0" wp14:anchorId="34B03338" wp14:editId="66A9B5BF">
             <wp:extent cx="2143125" cy="2143125"/>
             <wp:effectExtent l="0" t="0" r="9525" b="9525"/>
             <wp:docPr id="4" name="Imagen 4"/>
@@ -166,7 +166,7 @@
         </w:rPr>
         <w:lastRenderedPageBreak/>
         <w:drawing>
-          <wp:inline distT="0" distB="0" distL="0" distR="0">
+          <wp:inline distT="0" distB="0" distL="0" distR="0" wp14:anchorId="17AE4864" wp14:editId="141BDC4D">
             <wp:extent cx="2495550" cy="2495550"/>
             <wp:effectExtent l="0" t="0" r="0" b="0"/>
             <wp:docPr id="5" name="Imagen 5" descr="Catálogo GROB - Apps en Google Play"/>
@@ -221,7 +221,7 @@
           <w:noProof/>
         </w:rPr>
         <w:drawing>
-          <wp:inline distT="0" distB="0" distL="0" distR="0" wp14:anchorId="28C63402">
+          <wp:inline distT="0" distB="0" distL="0" distR="0" wp14:anchorId="0BDF43C0" wp14:editId="0F36E50F">
             <wp:extent cx="5562600" cy="1444972"/>
             <wp:effectExtent l="0" t="0" r="0" b="3175"/>
             <wp:docPr id="6" name="Imagen 6"/>
@@ -274,7 +274,7 @@
           <w:noProof/>
         </w:rPr>
         <w:drawing>
-          <wp:inline distT="0" distB="0" distL="0" distR="0" wp14:anchorId="568C49AE">
+          <wp:inline distT="0" distB="0" distL="0" distR="0" wp14:anchorId="47FE2ECA" wp14:editId="7D55DA04">
             <wp:extent cx="2857500" cy="1905000"/>
             <wp:effectExtent l="0" t="0" r="0" b="0"/>
             <wp:docPr id="7" name="Imagen 7"/>
@@ -324,7 +324,7 @@
           <w:noProof/>
         </w:rPr>
         <w:drawing>
-          <wp:inline distT="0" distB="0" distL="0" distR="0" wp14:anchorId="5BCD7325">
+          <wp:inline distT="0" distB="0" distL="0" distR="0" wp14:anchorId="6199B51A" wp14:editId="60C584C7">
             <wp:extent cx="4762500" cy="1714500"/>
             <wp:effectExtent l="0" t="0" r="0" b="0"/>
             <wp:docPr id="8" name="Imagen 8"/>
@@ -377,7 +377,7 @@
         </w:rPr>
         <w:lastRenderedPageBreak/>
         <w:drawing>
-          <wp:inline distT="0" distB="0" distL="0" distR="0" wp14:anchorId="441676C5">
+          <wp:inline distT="0" distB="0" distL="0" distR="0" wp14:anchorId="1483BA6F" wp14:editId="1C93FCA2">
             <wp:extent cx="2705100" cy="2114311"/>
             <wp:effectExtent l="0" t="0" r="0" b="635"/>
             <wp:docPr id="9" name="Imagen 9"/>
@@ -429,7 +429,7 @@
           <w:noProof/>
         </w:rPr>
         <w:drawing>
-          <wp:inline distT="0" distB="0" distL="0" distR="0" wp14:anchorId="4AB69D1F">
+          <wp:inline distT="0" distB="0" distL="0" distR="0" wp14:anchorId="744F9130" wp14:editId="2B81E370">
             <wp:extent cx="3905446" cy="1857375"/>
             <wp:effectExtent l="0" t="0" r="0" b="0"/>
             <wp:docPr id="11" name="Imagen 11"/>
@@ -474,8 +474,314 @@
           </wp:inline>
         </w:drawing>
       </w:r>
-      <w:bookmarkStart w:id="0" w:name="_GoBack"/>
-      <w:bookmarkEnd w:id="0"/>
+    </w:p>
+    <w:p/>
+    <w:p/>
+    <w:p>
+      <w:proofErr w:type="spellStart"/>
+      <w:r>
+        <w:t>import</w:t>
+      </w:r>
+      <w:proofErr w:type="spellEnd"/>
+      <w:r>
+        <w:t xml:space="preserve"> </w:t>
+      </w:r>
+      <w:proofErr w:type="spellStart"/>
+      <w:r>
+        <w:t>vazlo</w:t>
+      </w:r>
+      <w:proofErr w:type="spellEnd"/>
+      <w:r>
+        <w:t xml:space="preserve"> </w:t>
+      </w:r>
+      <w:proofErr w:type="spellStart"/>
+      <w:r>
+        <w:t>from</w:t>
+      </w:r>
+      <w:proofErr w:type="spellEnd"/>
+      <w:r>
+        <w:t xml:space="preserve"> "../</w:t>
+      </w:r>
+      <w:proofErr w:type="spellStart"/>
+      <w:r>
+        <w:t>assets</w:t>
+      </w:r>
+      <w:proofErr w:type="spellEnd"/>
+      <w:r>
+        <w:t>/vazlo.png";</w:t>
+      </w:r>
+    </w:p>
+    <w:p>
+      <w:proofErr w:type="spellStart"/>
+      <w:r>
+        <w:t>import</w:t>
+      </w:r>
+      <w:proofErr w:type="spellEnd"/>
+      <w:r>
+        <w:t xml:space="preserve"> </w:t>
+      </w:r>
+      <w:proofErr w:type="spellStart"/>
+      <w:r>
+        <w:t>cecra</w:t>
+      </w:r>
+      <w:proofErr w:type="spellEnd"/>
+      <w:r>
+        <w:t xml:space="preserve"> </w:t>
+      </w:r>
+      <w:proofErr w:type="spellStart"/>
+      <w:r>
+        <w:t>from</w:t>
+      </w:r>
+      <w:proofErr w:type="spellEnd"/>
+      <w:r>
+        <w:t xml:space="preserve"> "../</w:t>
+      </w:r>
+      <w:proofErr w:type="spellStart"/>
+      <w:r>
+        <w:t>assets</w:t>
+      </w:r>
+      <w:proofErr w:type="spellEnd"/>
+      <w:r>
+        <w:t>/cecra.png";</w:t>
+      </w:r>
+    </w:p>
+    <w:p>
+      <w:proofErr w:type="spellStart"/>
+      <w:r>
+        <w:t>import</w:t>
+      </w:r>
+      <w:proofErr w:type="spellEnd"/>
+      <w:r>
+        <w:t xml:space="preserve"> </w:t>
+      </w:r>
+      <w:proofErr w:type="spellStart"/>
+      <w:r>
+        <w:t>acp</w:t>
+      </w:r>
+      <w:proofErr w:type="spellEnd"/>
+      <w:r>
+        <w:t xml:space="preserve"> </w:t>
+      </w:r>
+      <w:proofErr w:type="spellStart"/>
+      <w:r>
+        <w:t>from</w:t>
+      </w:r>
+      <w:proofErr w:type="spellEnd"/>
+      <w:r>
+        <w:t xml:space="preserve"> "../</w:t>
+      </w:r>
+      <w:proofErr w:type="spellStart"/>
+      <w:r>
+        <w:t>assets</w:t>
+      </w:r>
+      <w:proofErr w:type="spellEnd"/>
+      <w:r>
+        <w:t>/acp.png";</w:t>
+      </w:r>
+    </w:p>
+    <w:p>
+      <w:proofErr w:type="spellStart"/>
+      <w:r>
+        <w:t>import</w:t>
+      </w:r>
+      <w:proofErr w:type="spellEnd"/>
+      <w:r>
+        <w:t xml:space="preserve"> </w:t>
+      </w:r>
+      <w:proofErr w:type="spellStart"/>
+      <w:r>
+        <w:t>grob</w:t>
+      </w:r>
+      <w:proofErr w:type="spellEnd"/>
+      <w:r>
+        <w:t xml:space="preserve"> </w:t>
+      </w:r>
+      <w:proofErr w:type="spellStart"/>
+      <w:r>
+        <w:t>from</w:t>
+      </w:r>
+      <w:proofErr w:type="spellEnd"/>
+      <w:r>
+        <w:t xml:space="preserve"> "../</w:t>
+      </w:r>
+      <w:proofErr w:type="spellStart"/>
+      <w:r>
+        <w:t>assets</w:t>
+      </w:r>
+      <w:proofErr w:type="spellEnd"/>
+      <w:r>
+        <w:t>/grob.png";</w:t>
+      </w:r>
+    </w:p>
+    <w:p>
+      <w:proofErr w:type="spellStart"/>
+      <w:r>
+        <w:t>import</w:t>
+      </w:r>
+      <w:proofErr w:type="spellEnd"/>
+      <w:r>
+        <w:t xml:space="preserve"> </w:t>
+      </w:r>
+      <w:proofErr w:type="spellStart"/>
+      <w:r>
+        <w:t>yokomitsu</w:t>
+      </w:r>
+      <w:proofErr w:type="spellEnd"/>
+      <w:r>
+        <w:t xml:space="preserve"> </w:t>
+      </w:r>
+      <w:proofErr w:type="spellStart"/>
+      <w:r>
+        <w:t>from</w:t>
+      </w:r>
+      <w:proofErr w:type="spellEnd"/>
+      <w:r>
+        <w:t xml:space="preserve"> "../</w:t>
+      </w:r>
+      <w:proofErr w:type="spellStart"/>
+      <w:r>
+        <w:t>assets</w:t>
+      </w:r>
+      <w:proofErr w:type="spellEnd"/>
+      <w:r>
+        <w:t>/yokomitsu.png";</w:t>
+      </w:r>
+    </w:p>
+    <w:p>
+      <w:proofErr w:type="spellStart"/>
+      <w:r>
+        <w:t>import</w:t>
+      </w:r>
+      <w:proofErr w:type="spellEnd"/>
+      <w:r>
+        <w:t xml:space="preserve"> </w:t>
+      </w:r>
+      <w:proofErr w:type="spellStart"/>
+      <w:r>
+        <w:t>kabuto</w:t>
+      </w:r>
+      <w:proofErr w:type="spellEnd"/>
+      <w:r>
+        <w:t xml:space="preserve"> </w:t>
+      </w:r>
+      <w:proofErr w:type="spellStart"/>
+      <w:r>
+        <w:t>from</w:t>
+      </w:r>
+      <w:proofErr w:type="spellEnd"/>
+      <w:r>
+        <w:t xml:space="preserve"> "../</w:t>
+      </w:r>
+      <w:proofErr w:type="spellStart"/>
+      <w:r>
+        <w:t>assets</w:t>
+      </w:r>
+      <w:proofErr w:type="spellEnd"/>
+      <w:r>
+        <w:t>/kabuto.png";</w:t>
+      </w:r>
+    </w:p>
+    <w:p>
+      <w:proofErr w:type="spellStart"/>
+      <w:r>
+        <w:t>import</w:t>
+      </w:r>
+      <w:proofErr w:type="spellEnd"/>
+      <w:r>
+        <w:t xml:space="preserve"> </w:t>
+      </w:r>
+      <w:proofErr w:type="spellStart"/>
+      <w:r>
+        <w:t>syd</w:t>
+      </w:r>
+      <w:proofErr w:type="spellEnd"/>
+      <w:r>
+        <w:t xml:space="preserve"> </w:t>
+      </w:r>
+      <w:proofErr w:type="spellStart"/>
+      <w:r>
+        <w:t>from</w:t>
+      </w:r>
+      <w:proofErr w:type="spellEnd"/>
+      <w:r>
+        <w:t xml:space="preserve"> "../</w:t>
+      </w:r>
+      <w:proofErr w:type="spellStart"/>
+      <w:r>
+        <w:t>assets</w:t>
+      </w:r>
+      <w:proofErr w:type="spellEnd"/>
+      <w:r>
+        <w:t>/syd.png";</w:t>
+      </w:r>
+    </w:p>
+    <w:p>
+      <w:proofErr w:type="spellStart"/>
+      <w:r>
+        <w:t>import</w:t>
+      </w:r>
+      <w:proofErr w:type="spellEnd"/>
+      <w:r>
+        <w:t xml:space="preserve"> </w:t>
+      </w:r>
+      <w:proofErr w:type="spellStart"/>
+      <w:r>
+        <w:t>kyb</w:t>
+      </w:r>
+      <w:proofErr w:type="spellEnd"/>
+      <w:r>
+        <w:t xml:space="preserve"> </w:t>
+      </w:r>
+      <w:proofErr w:type="spellStart"/>
+      <w:r>
+        <w:t>from</w:t>
+      </w:r>
+      <w:proofErr w:type="spellEnd"/>
+      <w:r>
+        <w:t xml:space="preserve"> "../</w:t>
+      </w:r>
+      <w:proofErr w:type="spellStart"/>
+      <w:r>
+        <w:t>assets</w:t>
+      </w:r>
+      <w:proofErr w:type="spellEnd"/>
+      <w:r>
+        <w:t>/kyb.png";</w:t>
+      </w:r>
+    </w:p>
+    <w:p>
+      <w:proofErr w:type="spellStart"/>
+      <w:r>
+        <w:t>import</w:t>
+      </w:r>
+      <w:proofErr w:type="spellEnd"/>
+      <w:r>
+        <w:t xml:space="preserve"> </w:t>
+      </w:r>
+      <w:proofErr w:type="spellStart"/>
+      <w:r>
+        <w:t>bilstein</w:t>
+      </w:r>
+      <w:proofErr w:type="spellEnd"/>
+      <w:r>
+        <w:t xml:space="preserve"> </w:t>
+      </w:r>
+      <w:proofErr w:type="spellStart"/>
+      <w:r>
+        <w:t>from</w:t>
+      </w:r>
+      <w:proofErr w:type="spellEnd"/>
+      <w:r>
+        <w:t xml:space="preserve"> "../</w:t>
+      </w:r>
+      <w:proofErr w:type="spellStart"/>
+      <w:r>
+        <w:t>assets</w:t>
+      </w:r>
+      <w:proofErr w:type="spellEnd"/>
+      <w:r>
+        <w:t>/bilstein.png";</w:t>
+      </w:r>
     </w:p>
     <w:sectPr>
       <w:pgSz w:w="12240" w:h="15840"/>
@@ -488,7 +794,7 @@
 </file>
 
 <file path=word/styles.xml><?xml version="1.0" encoding="utf-8"?>
-<w:styles xmlns:mc="http://schemas.openxmlformats.org/markup-compatibility/2006" xmlns:r="http://schemas.openxmlformats.org/officeDocument/2006/relationships" xmlns:w="http://schemas.openxmlformats.org/wordprocessingml/2006/main" xmlns:w14="http://schemas.microsoft.com/office/word/2010/wordml" xmlns:w15="http://schemas.microsoft.com/office/word/2012/wordml" xmlns:w16cid="http://schemas.microsoft.com/office/word/2016/wordml/cid" xmlns:w16se="http://schemas.microsoft.com/office/word/2015/wordml/symex" mc:Ignorable="w14 w15 w16se w16cid">
+<w:styles xmlns:mc="http://schemas.openxmlformats.org/markup-compatibility/2006" xmlns:r="http://schemas.openxmlformats.org/officeDocument/2006/relationships" xmlns:w="http://schemas.openxmlformats.org/wordprocessingml/2006/main" xmlns:w14="http://schemas.microsoft.com/office/word/2010/wordml" xmlns:w15="http://schemas.microsoft.com/office/word/2012/wordml" xmlns:w16cex="http://schemas.microsoft.com/office/word/2018/wordml/cex" xmlns:w16cid="http://schemas.microsoft.com/office/word/2016/wordml/cid" xmlns:w16="http://schemas.microsoft.com/office/word/2018/wordml" xmlns:w16sdtdh="http://schemas.microsoft.com/office/word/2020/wordml/sdtdatahash" xmlns:w16se="http://schemas.microsoft.com/office/word/2015/wordml/symex" mc:Ignorable="w14 w15 w16se w16cid w16 w16cex w16sdtdh">
   <w:docDefaults>
     <w:rPrDefault>
       <w:rPr>
@@ -504,7 +810,7 @@
       </w:pPr>
     </w:pPrDefault>
   </w:docDefaults>
-  <w:latentStyles w:defLockedState="0" w:defUIPriority="99" w:defSemiHidden="0" w:defUnhideWhenUsed="0" w:defQFormat="0" w:count="375">
+  <w:latentStyles w:defLockedState="0" w:defUIPriority="99" w:defSemiHidden="0" w:defUnhideWhenUsed="0" w:defQFormat="0" w:count="376">
     <w:lsdException w:name="Normal" w:uiPriority="0" w:qFormat="1"/>
     <w:lsdException w:name="heading 1" w:uiPriority="9" w:qFormat="1"/>
     <w:lsdException w:name="heading 2" w:semiHidden="1" w:uiPriority="9" w:unhideWhenUsed="1" w:qFormat="1"/>
@@ -610,7 +916,6 @@
     <w:lsdException w:name="HTML Sample" w:semiHidden="1" w:unhideWhenUsed="1"/>
     <w:lsdException w:name="HTML Typewriter" w:semiHidden="1" w:unhideWhenUsed="1"/>
     <w:lsdException w:name="HTML Variable" w:semiHidden="1" w:unhideWhenUsed="1"/>
-    <w:lsdException w:name="Normal Table" w:semiHidden="1" w:unhideWhenUsed="1"/>
     <w:lsdException w:name="annotation subject" w:semiHidden="1" w:unhideWhenUsed="1"/>
     <w:lsdException w:name="No List" w:semiHidden="1" w:unhideWhenUsed="1"/>
     <w:lsdException w:name="Outline List 1" w:semiHidden="1" w:unhideWhenUsed="1"/>
@@ -657,10 +962,8 @@
     <w:lsdException w:name="Table Subtle 2" w:semiHidden="1" w:unhideWhenUsed="1"/>
     <w:lsdException w:name="Table Web 1" w:semiHidden="1" w:unhideWhenUsed="1"/>
     <w:lsdException w:name="Table Web 2" w:semiHidden="1" w:unhideWhenUsed="1"/>
-    <w:lsdException w:name="Table Web 3" w:semiHidden="1" w:unhideWhenUsed="1"/>
     <w:lsdException w:name="Balloon Text" w:semiHidden="1" w:unhideWhenUsed="1"/>
     <w:lsdException w:name="Table Grid" w:uiPriority="39"/>
-    <w:lsdException w:name="Table Theme" w:semiHidden="1" w:unhideWhenUsed="1"/>
     <w:lsdException w:name="Placeholder Text" w:semiHidden="1"/>
     <w:lsdException w:name="No Spacing" w:uiPriority="1" w:qFormat="1"/>
     <w:lsdException w:name="Light Shading" w:uiPriority="60"/>
@@ -880,6 +1183,7 @@
     <w:lsdException w:name="Smart Hyperlink" w:semiHidden="1" w:unhideWhenUsed="1"/>
     <w:lsdException w:name="Hashtag" w:semiHidden="1" w:unhideWhenUsed="1"/>
     <w:lsdException w:name="Unresolved Mention" w:semiHidden="1" w:unhideWhenUsed="1"/>
+    <w:lsdException w:name="Smart Link" w:semiHidden="1" w:unhideWhenUsed="1"/>
   </w:latentStyles>
   <w:style w:type="paragraph" w:default="1" w:styleId="Normal">
     <w:name w:val="Normal"/>

</xml_diff>